<commit_message>
prepare resume for pure ip
</commit_message>
<xml_diff>
--- a/resumes/DotNet_Oleksii_Zapara_Resume.docx
+++ b/resumes/DotNet_Oleksii_Zapara_Resume.docx
@@ -1,6 +1,6 @@
 
 <file path=word/document.xml><?xml version="1.0" encoding="utf-8"?>
-<w:document xmlns:wpc="http://schemas.microsoft.com/office/word/2010/wordprocessingCanvas" xmlns:cx="http://schemas.microsoft.com/office/drawing/2014/chartex" xmlns:cx1="http://schemas.microsoft.com/office/drawing/2015/9/8/chartex" xmlns:cx2="http://schemas.microsoft.com/office/drawing/2015/10/21/chartex" xmlns:cx3="http://schemas.microsoft.com/office/drawing/2016/5/9/chartex" xmlns:cx4="http://schemas.microsoft.com/office/drawing/2016/5/10/chartex" xmlns:cx5="http://schemas.microsoft.com/office/drawing/2016/5/11/chartex" xmlns:cx6="http://schemas.microsoft.com/office/drawing/2016/5/12/chartex" xmlns:cx7="http://schemas.microsoft.com/office/drawing/2016/5/13/chartex" xmlns:cx8="http://schemas.microsoft.com/office/drawing/2016/5/14/chartex" xmlns:mc="http://schemas.openxmlformats.org/markup-compatibility/2006" xmlns:aink="http://schemas.microsoft.com/office/drawing/2016/ink" xmlns:am3d="http://schemas.microsoft.com/office/drawing/2017/model3d" xmlns:o="urn:schemas-microsoft-com:office:office" xmlns:r="http://schemas.openxmlformats.org/officeDocument/2006/relationships" xmlns:m="http://schemas.openxmlformats.org/officeDocument/2006/math" xmlns:v="urn:schemas-microsoft-com:vml" xmlns:wp14="http://schemas.microsoft.com/office/word/2010/wordprocessingDrawing" xmlns:wp="http://schemas.openxmlformats.org/drawingml/2006/wordprocessingDrawing" xmlns:w10="urn:schemas-microsoft-com:office:word" xmlns:w="http://schemas.openxmlformats.org/wordprocessingml/2006/main" xmlns:w14="http://schemas.microsoft.com/office/word/2010/wordml" xmlns:w15="http://schemas.microsoft.com/office/word/2012/wordml" xmlns:w16cex="http://schemas.microsoft.com/office/word/2018/wordml/cex" xmlns:w16cid="http://schemas.microsoft.com/office/word/2016/wordml/cid" xmlns:w16="http://schemas.microsoft.com/office/word/2018/wordml" xmlns:w16se="http://schemas.microsoft.com/office/word/2015/wordml/symex" xmlns:wpg="http://schemas.microsoft.com/office/word/2010/wordprocessingGroup" xmlns:wpi="http://schemas.microsoft.com/office/word/2010/wordprocessingInk" xmlns:wne="http://schemas.microsoft.com/office/word/2006/wordml" xmlns:wps="http://schemas.microsoft.com/office/word/2010/wordprocessingShape" mc:Ignorable="w14 w15 w16se w16cid w16 w16cex wp14">
+<w:document xmlns:wpc="http://schemas.microsoft.com/office/word/2010/wordprocessingCanvas" xmlns:cx="http://schemas.microsoft.com/office/drawing/2014/chartex" xmlns:cx1="http://schemas.microsoft.com/office/drawing/2015/9/8/chartex" xmlns:cx2="http://schemas.microsoft.com/office/drawing/2015/10/21/chartex" xmlns:cx3="http://schemas.microsoft.com/office/drawing/2016/5/9/chartex" xmlns:cx4="http://schemas.microsoft.com/office/drawing/2016/5/10/chartex" xmlns:cx5="http://schemas.microsoft.com/office/drawing/2016/5/11/chartex" xmlns:cx6="http://schemas.microsoft.com/office/drawing/2016/5/12/chartex" xmlns:cx7="http://schemas.microsoft.com/office/drawing/2016/5/13/chartex" xmlns:cx8="http://schemas.microsoft.com/office/drawing/2016/5/14/chartex" xmlns:mc="http://schemas.openxmlformats.org/markup-compatibility/2006" xmlns:aink="http://schemas.microsoft.com/office/drawing/2016/ink" xmlns:am3d="http://schemas.microsoft.com/office/drawing/2017/model3d" xmlns:o="urn:schemas-microsoft-com:office:office" xmlns:r="http://schemas.openxmlformats.org/officeDocument/2006/relationships" xmlns:m="http://schemas.openxmlformats.org/officeDocument/2006/math" xmlns:v="urn:schemas-microsoft-com:vml" xmlns:wp14="http://schemas.microsoft.com/office/word/2010/wordprocessingDrawing" xmlns:wp="http://schemas.openxmlformats.org/drawingml/2006/wordprocessingDrawing" xmlns:w10="urn:schemas-microsoft-com:office:word" xmlns:w="http://schemas.openxmlformats.org/wordprocessingml/2006/main" xmlns:w14="http://schemas.microsoft.com/office/word/2010/wordml" xmlns:w15="http://schemas.microsoft.com/office/word/2012/wordml" xmlns:w16cid="http://schemas.microsoft.com/office/word/2016/wordml/cid" xmlns:w16se="http://schemas.microsoft.com/office/word/2015/wordml/symex" xmlns:wpg="http://schemas.microsoft.com/office/word/2010/wordprocessingGroup" xmlns:wpi="http://schemas.microsoft.com/office/word/2010/wordprocessingInk" xmlns:wne="http://schemas.microsoft.com/office/word/2006/wordml" xmlns:wps="http://schemas.microsoft.com/office/word/2010/wordprocessingShape" mc:Ignorable="w14 w15 w16se w16cid wp14">
   <w:body>
     <w:tbl>
       <w:tblPr>
@@ -290,23 +290,13 @@
           <w:szCs w:val="20"/>
         </w:rPr>
       </w:pPr>
-      <w:proofErr w:type="gramStart"/>
       <w:r>
         <w:rPr>
           <w:rFonts w:ascii="Helvetica" w:hAnsi="Helvetica"/>
           <w:sz w:val="20"/>
           <w:szCs w:val="20"/>
         </w:rPr>
-        <w:t>Detail-oriented</w:t>
-      </w:r>
-      <w:proofErr w:type="gramEnd"/>
-      <w:r>
-        <w:rPr>
-          <w:rFonts w:ascii="Helvetica" w:hAnsi="Helvetica"/>
-          <w:sz w:val="20"/>
-          <w:szCs w:val="20"/>
-        </w:rPr>
-        <w:t xml:space="preserve"> and performance-focused software engineer, offering </w:t>
+        <w:t xml:space="preserve">Detail-oriented and performance-focused software engineer, offering </w:t>
       </w:r>
       <w:r>
         <w:rPr>
@@ -485,13 +475,14 @@
           </w:tcPr>
           <w:p>
             <w:pPr>
-              <w:spacing w:before="40" w:line="276" w:lineRule="auto"/>
-              <w:jc w:val="both"/>
-              <w:rPr>
-                <w:rFonts w:ascii="Helvetica" w:eastAsia="Times New Roman" w:hAnsi="Helvetica"/>
-                <w:spacing w:val="-1"/>
-                <w:sz w:val="20"/>
-                <w:szCs w:val="20"/>
+              <w:shd w:val="clear" w:color="auto" w:fill="FFFFFF"/>
+              <w:spacing w:line="360" w:lineRule="atLeast"/>
+              <w:textAlignment w:val="baseline"/>
+              <w:rPr>
+                <w:rFonts w:ascii="inherit" w:eastAsia="Times New Roman" w:hAnsi="inherit" w:cs="Times New Roman"/>
+                <w:color w:val="1C1C1C"/>
+                <w:bdr w:val="none" w:sz="0" w:space="0" w:color="auto" w:frame="1"/>
+                <w:lang w:eastAsia="en-NZ"/>
               </w:rPr>
             </w:pPr>
             <w:r>
@@ -501,7 +492,7 @@
                 <w:sz w:val="22"/>
                 <w:szCs w:val="22"/>
               </w:rPr>
-              <w:t>.NET Core</w:t>
+              <w:t>.NET Core | ReactJS</w:t>
             </w:r>
             <w:r>
               <w:rPr>
@@ -510,39 +501,98 @@
                 <w:sz w:val="22"/>
                 <w:szCs w:val="22"/>
               </w:rPr>
+              <w:t xml:space="preserve"> | Entity Framework</w:t>
+            </w:r>
+            <w:r>
+              <w:rPr>
+                <w:rFonts w:ascii="Helvetica" w:eastAsia="Times New Roman" w:hAnsi="Helvetica"/>
+                <w:spacing w:val="-1"/>
+              </w:rPr>
               <w:t xml:space="preserve"> </w:t>
             </w:r>
             <w:r>
               <w:rPr>
                 <w:rFonts w:ascii="Helvetica" w:eastAsia="Times New Roman" w:hAnsi="Helvetica"/>
                 <w:spacing w:val="-1"/>
-                <w:sz w:val="22"/>
-                <w:szCs w:val="22"/>
-              </w:rPr>
-              <w:t>| ReactJS</w:t>
+                <w:sz w:val="20"/>
+                <w:szCs w:val="20"/>
+              </w:rPr>
+              <w:t>|</w:t>
             </w:r>
             <w:r>
               <w:rPr>
                 <w:rFonts w:ascii="Helvetica" w:eastAsia="Times New Roman" w:hAnsi="Helvetica"/>
                 <w:spacing w:val="-1"/>
-                <w:sz w:val="22"/>
-                <w:szCs w:val="22"/>
+                <w:sz w:val="20"/>
+                <w:szCs w:val="20"/>
+              </w:rPr>
+              <w:t xml:space="preserve"> ASP.NET |</w:t>
+            </w:r>
+            <w:r>
+              <w:rPr>
+                <w:rFonts w:ascii="Helvetica" w:eastAsia="Times New Roman" w:hAnsi="Helvetica"/>
+                <w:spacing w:val="-1"/>
+                <w:sz w:val="20"/>
+                <w:szCs w:val="20"/>
               </w:rPr>
               <w:t xml:space="preserve"> </w:t>
             </w:r>
             <w:r>
               <w:rPr>
+                <w:rFonts w:ascii="inherit" w:eastAsia="Times New Roman" w:hAnsi="inherit" w:cs="Times New Roman"/>
+                <w:color w:val="1C1C1C"/>
+                <w:bdr w:val="none" w:sz="0" w:space="0" w:color="auto" w:frame="1"/>
+                <w:lang w:eastAsia="en-NZ"/>
+              </w:rPr>
+              <w:t>ASP MVC5</w:t>
+            </w:r>
+          </w:p>
+          <w:p>
+            <w:pPr>
+              <w:spacing w:before="40" w:line="276" w:lineRule="auto"/>
+              <w:jc w:val="both"/>
+              <w:rPr>
                 <w:rFonts w:ascii="Helvetica" w:eastAsia="Times New Roman" w:hAnsi="Helvetica"/>
                 <w:spacing w:val="-1"/>
-                <w:sz w:val="22"/>
-                <w:szCs w:val="22"/>
-              </w:rPr>
-              <w:t>| Entity Framework</w:t>
-            </w:r>
+                <w:sz w:val="20"/>
+                <w:szCs w:val="20"/>
+              </w:rPr>
+            </w:pPr>
             <w:r>
               <w:rPr>
                 <w:rFonts w:ascii="Helvetica" w:eastAsia="Times New Roman" w:hAnsi="Helvetica"/>
                 <w:spacing w:val="-1"/>
+                <w:sz w:val="20"/>
+                <w:szCs w:val="20"/>
+              </w:rPr>
+              <w:t>|</w:t>
+            </w:r>
+            <w:r>
+              <w:rPr>
+                <w:rFonts w:ascii="Helvetica" w:eastAsia="Times New Roman" w:hAnsi="Helvetica"/>
+                <w:spacing w:val="-1"/>
+                <w:sz w:val="20"/>
+                <w:szCs w:val="20"/>
+              </w:rPr>
+              <w:t xml:space="preserve"> MVC | </w:t>
+            </w:r>
+            <w:proofErr w:type="spellStart"/>
+            <w:r>
+              <w:rPr>
+                <w:rFonts w:ascii="Helvetica" w:eastAsia="Times New Roman" w:hAnsi="Helvetica"/>
+                <w:spacing w:val="-1"/>
+                <w:sz w:val="20"/>
+                <w:szCs w:val="20"/>
+              </w:rPr>
+              <w:t>Linq</w:t>
+            </w:r>
+            <w:proofErr w:type="spellEnd"/>
+            <w:r>
+              <w:rPr>
+                <w:rFonts w:ascii="Helvetica" w:eastAsia="Times New Roman" w:hAnsi="Helvetica"/>
+                <w:spacing w:val="-1"/>
+                <w:sz w:val="20"/>
+                <w:szCs w:val="20"/>
               </w:rPr>
               <w:t xml:space="preserve"> </w:t>
             </w:r>
@@ -553,8 +603,9 @@
                 <w:sz w:val="20"/>
                 <w:szCs w:val="20"/>
               </w:rPr>
-              <w:t>|</w:t>
-            </w:r>
+              <w:t xml:space="preserve">| </w:t>
+            </w:r>
+            <w:proofErr w:type="spellStart"/>
             <w:r>
               <w:rPr>
                 <w:rFonts w:ascii="Helvetica" w:eastAsia="Times New Roman" w:hAnsi="Helvetica"/>
@@ -562,9 +613,9 @@
                 <w:sz w:val="20"/>
                 <w:szCs w:val="20"/>
               </w:rPr>
-              <w:t xml:space="preserve"> ASP.NET | MVC | </w:t>
-            </w:r>
-            <w:proofErr w:type="spellStart"/>
+              <w:t>NUnit</w:t>
+            </w:r>
+            <w:proofErr w:type="spellEnd"/>
             <w:r>
               <w:rPr>
                 <w:rFonts w:ascii="Helvetica" w:eastAsia="Times New Roman" w:hAnsi="Helvetica"/>
@@ -572,9 +623,8 @@
                 <w:sz w:val="20"/>
                 <w:szCs w:val="20"/>
               </w:rPr>
-              <w:t>Linq</w:t>
-            </w:r>
-            <w:proofErr w:type="spellEnd"/>
+              <w:t xml:space="preserve"> | </w:t>
+            </w:r>
             <w:r>
               <w:rPr>
                 <w:rFonts w:ascii="Helvetica" w:eastAsia="Times New Roman" w:hAnsi="Helvetica"/>
@@ -582,6 +632,15 @@
                 <w:sz w:val="20"/>
                 <w:szCs w:val="20"/>
               </w:rPr>
+              <w:t>Redux |</w:t>
+            </w:r>
+            <w:r>
+              <w:rPr>
+                <w:rFonts w:ascii="Helvetica" w:eastAsia="Times New Roman" w:hAnsi="Helvetica"/>
+                <w:spacing w:val="-1"/>
+                <w:sz w:val="20"/>
+                <w:szCs w:val="20"/>
+              </w:rPr>
               <w:t xml:space="preserve"> </w:t>
             </w:r>
             <w:r>
@@ -591,9 +650,8 @@
                 <w:sz w:val="20"/>
                 <w:szCs w:val="20"/>
               </w:rPr>
-              <w:t xml:space="preserve">| </w:t>
-            </w:r>
-            <w:proofErr w:type="spellStart"/>
+              <w:t>Query</w:t>
+            </w:r>
             <w:r>
               <w:rPr>
                 <w:rFonts w:ascii="Helvetica" w:eastAsia="Times New Roman" w:hAnsi="Helvetica"/>
@@ -601,9 +659,8 @@
                 <w:sz w:val="20"/>
                 <w:szCs w:val="20"/>
               </w:rPr>
-              <w:t>NUnit</w:t>
-            </w:r>
-            <w:proofErr w:type="spellEnd"/>
+              <w:t xml:space="preserve"> | </w:t>
+            </w:r>
             <w:r>
               <w:rPr>
                 <w:rFonts w:ascii="Helvetica" w:eastAsia="Times New Roman" w:hAnsi="Helvetica"/>
@@ -611,16 +668,7 @@
                 <w:sz w:val="20"/>
                 <w:szCs w:val="20"/>
               </w:rPr>
-              <w:t xml:space="preserve"> | </w:t>
-            </w:r>
-            <w:r>
-              <w:rPr>
-                <w:rFonts w:ascii="Helvetica" w:eastAsia="Times New Roman" w:hAnsi="Helvetica"/>
-                <w:spacing w:val="-1"/>
-                <w:sz w:val="20"/>
-                <w:szCs w:val="20"/>
-              </w:rPr>
-              <w:t>Redux | REST</w:t>
+              <w:t>WebAPI2</w:t>
             </w:r>
           </w:p>
         </w:tc>
@@ -669,53 +717,195 @@
           </w:tcPr>
           <w:p>
             <w:pPr>
+              <w:shd w:val="clear" w:color="auto" w:fill="FFFFFF"/>
+              <w:spacing w:line="360" w:lineRule="atLeast"/>
+              <w:textAlignment w:val="baseline"/>
+              <w:rPr>
+                <w:rFonts w:ascii="Helvetica" w:eastAsia="Times New Roman" w:hAnsi="Helvetica"/>
+                <w:sz w:val="20"/>
+                <w:szCs w:val="20"/>
+              </w:rPr>
+            </w:pPr>
+            <w:r>
+              <w:rPr>
+                <w:rFonts w:ascii="Helvetica" w:eastAsia="Times New Roman" w:hAnsi="Helvetica"/>
+                <w:sz w:val="22"/>
+                <w:szCs w:val="22"/>
+              </w:rPr>
+              <w:t>C#</w:t>
+            </w:r>
+            <w:r>
+              <w:rPr>
+                <w:rFonts w:ascii="Helvetica" w:eastAsia="Times New Roman" w:hAnsi="Helvetica"/>
+                <w:sz w:val="22"/>
+                <w:szCs w:val="22"/>
+              </w:rPr>
+              <w:t xml:space="preserve"> | </w:t>
+            </w:r>
+            <w:r>
+              <w:rPr>
+                <w:rFonts w:ascii="inherit" w:eastAsia="Times New Roman" w:hAnsi="inherit" w:cs="Times New Roman"/>
+                <w:color w:val="1C1C1C"/>
+                <w:bdr w:val="none" w:sz="0" w:space="0" w:color="auto" w:frame="1"/>
+                <w:lang w:eastAsia="en-NZ"/>
+              </w:rPr>
+              <w:t>Visual Basic</w:t>
+            </w:r>
+            <w:r>
+              <w:rPr>
+                <w:rFonts w:ascii="Helvetica" w:eastAsia="Times New Roman" w:hAnsi="Helvetica"/>
+                <w:sz w:val="22"/>
+                <w:szCs w:val="22"/>
+              </w:rPr>
+              <w:t xml:space="preserve"> |</w:t>
+            </w:r>
+            <w:r>
+              <w:rPr>
+                <w:rFonts w:ascii="Helvetica" w:eastAsia="Times New Roman" w:hAnsi="Helvetica"/>
+                <w:sz w:val="22"/>
+                <w:szCs w:val="22"/>
+              </w:rPr>
+              <w:t xml:space="preserve"> JavaScript | SQL |</w:t>
+            </w:r>
+            <w:r>
+              <w:rPr>
+                <w:rFonts w:ascii="Helvetica" w:eastAsia="Times New Roman" w:hAnsi="Helvetica"/>
+                <w:sz w:val="20"/>
+                <w:szCs w:val="20"/>
+              </w:rPr>
+              <w:t xml:space="preserve"> HTML5 | CSS3</w:t>
+            </w:r>
+            <w:r>
+              <w:rPr>
+                <w:rFonts w:ascii="Helvetica" w:eastAsia="Times New Roman" w:hAnsi="Helvetica"/>
+                <w:sz w:val="20"/>
+                <w:szCs w:val="20"/>
+              </w:rPr>
+              <w:t xml:space="preserve"> |</w:t>
+            </w:r>
+            <w:r>
+              <w:rPr>
+                <w:rFonts w:ascii="Helvetica" w:eastAsia="Times New Roman" w:hAnsi="Helvetica"/>
+                <w:sz w:val="20"/>
+                <w:szCs w:val="20"/>
+              </w:rPr>
+              <w:t xml:space="preserve"> Java</w:t>
+            </w:r>
+            <w:r>
+              <w:rPr>
+                <w:rFonts w:ascii="Helvetica" w:eastAsia="Times New Roman" w:hAnsi="Helvetica"/>
+                <w:sz w:val="20"/>
+                <w:szCs w:val="20"/>
+              </w:rPr>
+              <w:t xml:space="preserve"> | </w:t>
+            </w:r>
+            <w:r>
+              <w:rPr>
+                <w:rFonts w:ascii="Helvetica" w:eastAsia="Times New Roman" w:hAnsi="Helvetica"/>
+                <w:sz w:val="20"/>
+                <w:szCs w:val="20"/>
+              </w:rPr>
+              <w:t>TypeScript</w:t>
+            </w:r>
+          </w:p>
+        </w:tc>
+      </w:tr>
+      <w:tr>
+        <w:tc>
+          <w:tcPr>
+            <w:tcW w:w="2898" w:type="dxa"/>
+            <w:tcBorders>
+              <w:right w:val="nil"/>
+            </w:tcBorders>
+            <w:shd w:val="clear" w:color="auto" w:fill="F2F2F2"/>
+            <w:vAlign w:val="center"/>
+          </w:tcPr>
+          <w:p>
+            <w:pPr>
+              <w:spacing w:before="40" w:line="276" w:lineRule="auto"/>
+              <w:jc w:val="center"/>
+              <w:rPr>
+                <w:rFonts w:ascii="Helvetica" w:hAnsi="Helvetica"/>
+                <w:b/>
+                <w:sz w:val="20"/>
+                <w:szCs w:val="20"/>
+              </w:rPr>
+            </w:pPr>
+            <w:r>
+              <w:rPr>
+                <w:rFonts w:ascii="Helvetica" w:hAnsi="Helvetica"/>
+                <w:b/>
+                <w:sz w:val="20"/>
+                <w:szCs w:val="20"/>
+              </w:rPr>
+              <w:t>API technologies</w:t>
+            </w:r>
+          </w:p>
+        </w:tc>
+        <w:tc>
+          <w:tcPr>
+            <w:tcW w:w="7542" w:type="dxa"/>
+            <w:tcBorders>
+              <w:top w:val="nil"/>
+              <w:left w:val="nil"/>
+              <w:bottom w:val="single" w:sz="2" w:space="0" w:color="D9D9D9"/>
+            </w:tcBorders>
+            <w:shd w:val="clear" w:color="auto" w:fill="auto"/>
+          </w:tcPr>
+          <w:p>
+            <w:pPr>
               <w:spacing w:before="40" w:line="276" w:lineRule="auto"/>
               <w:jc w:val="both"/>
               <w:rPr>
                 <w:rFonts w:ascii="Helvetica" w:eastAsia="Times New Roman" w:hAnsi="Helvetica"/>
-                <w:sz w:val="20"/>
-                <w:szCs w:val="20"/>
-              </w:rPr>
-            </w:pPr>
-            <w:r>
-              <w:rPr>
-                <w:rFonts w:ascii="Helvetica" w:eastAsia="Times New Roman" w:hAnsi="Helvetica"/>
                 <w:sz w:val="22"/>
                 <w:szCs w:val="22"/>
               </w:rPr>
-              <w:t>C# |</w:t>
-            </w:r>
-            <w:r>
-              <w:rPr>
-                <w:rFonts w:ascii="Helvetica" w:eastAsia="Times New Roman" w:hAnsi="Helvetica"/>
-                <w:sz w:val="22"/>
-                <w:szCs w:val="22"/>
-              </w:rPr>
-              <w:t xml:space="preserve"> JavaScript | SQL |</w:t>
-            </w:r>
-            <w:r>
-              <w:rPr>
-                <w:rFonts w:ascii="Helvetica" w:eastAsia="Times New Roman" w:hAnsi="Helvetica"/>
-                <w:sz w:val="20"/>
-                <w:szCs w:val="20"/>
-              </w:rPr>
-              <w:t xml:space="preserve"> HTML5 | CSS3</w:t>
-            </w:r>
-            <w:r>
-              <w:rPr>
-                <w:rFonts w:ascii="Helvetica" w:eastAsia="Times New Roman" w:hAnsi="Helvetica"/>
-                <w:sz w:val="20"/>
-                <w:szCs w:val="20"/>
+            </w:pPr>
+            <w:r>
+              <w:rPr>
+                <w:rFonts w:ascii="inherit" w:eastAsia="Times New Roman" w:hAnsi="inherit" w:cs="Times New Roman"/>
+                <w:color w:val="1C1C1C"/>
+                <w:bdr w:val="none" w:sz="0" w:space="0" w:color="auto" w:frame="1"/>
+                <w:lang w:eastAsia="en-NZ"/>
+              </w:rPr>
+              <w:t>JSON</w:t>
+            </w:r>
+            <w:r>
+              <w:rPr>
+                <w:rFonts w:ascii="inherit" w:eastAsia="Times New Roman" w:hAnsi="inherit" w:cs="Times New Roman"/>
+                <w:color w:val="1C1C1C"/>
+                <w:bdr w:val="none" w:sz="0" w:space="0" w:color="auto" w:frame="1"/>
+                <w:lang w:eastAsia="en-NZ"/>
               </w:rPr>
               <w:t xml:space="preserve"> |</w:t>
             </w:r>
             <w:r>
               <w:rPr>
-                <w:rFonts w:ascii="Helvetica" w:eastAsia="Times New Roman" w:hAnsi="Helvetica"/>
-                <w:sz w:val="20"/>
-                <w:szCs w:val="20"/>
-              </w:rPr>
-              <w:t xml:space="preserve"> Java</w:t>
+                <w:rFonts w:ascii="inherit" w:eastAsia="Times New Roman" w:hAnsi="inherit" w:cs="Times New Roman"/>
+                <w:color w:val="1C1C1C"/>
+                <w:bdr w:val="none" w:sz="0" w:space="0" w:color="auto" w:frame="1"/>
+                <w:lang w:eastAsia="en-NZ"/>
+              </w:rPr>
+              <w:t xml:space="preserve"> XML</w:t>
+            </w:r>
+            <w:r>
+              <w:rPr>
+                <w:rFonts w:ascii="inherit" w:eastAsia="Times New Roman" w:hAnsi="inherit" w:cs="Times New Roman"/>
+                <w:color w:val="1C1C1C"/>
+                <w:bdr w:val="none" w:sz="0" w:space="0" w:color="auto" w:frame="1"/>
+                <w:lang w:eastAsia="en-NZ"/>
+              </w:rPr>
+              <w:t xml:space="preserve"> |</w:t>
+            </w:r>
+            <w:r>
+              <w:rPr>
+                <w:rFonts w:ascii="inherit" w:eastAsia="Times New Roman" w:hAnsi="inherit" w:cs="Times New Roman"/>
+                <w:color w:val="1C1C1C"/>
+                <w:bdr w:val="none" w:sz="0" w:space="0" w:color="auto" w:frame="1"/>
+                <w:lang w:eastAsia="en-NZ"/>
+              </w:rPr>
+              <w:t xml:space="preserve"> REST</w:t>
             </w:r>
           </w:p>
         </w:tc>
@@ -793,31 +983,7 @@
                 <w:sz w:val="22"/>
                 <w:szCs w:val="22"/>
               </w:rPr>
-              <w:t xml:space="preserve"> </w:t>
-            </w:r>
-            <w:r>
-              <w:rPr>
-                <w:rFonts w:ascii="Helvetica" w:eastAsia="Times New Roman" w:hAnsi="Helvetica"/>
-                <w:sz w:val="22"/>
-                <w:szCs w:val="22"/>
-              </w:rPr>
-              <w:t>| AWS</w:t>
-            </w:r>
-            <w:r>
-              <w:rPr>
-                <w:rFonts w:ascii="Helvetica" w:eastAsia="Times New Roman" w:hAnsi="Helvetica"/>
-                <w:sz w:val="22"/>
-                <w:szCs w:val="22"/>
-              </w:rPr>
-              <w:t xml:space="preserve"> </w:t>
-            </w:r>
-            <w:r>
-              <w:rPr>
-                <w:rFonts w:ascii="Helvetica" w:eastAsia="Times New Roman" w:hAnsi="Helvetica"/>
-                <w:sz w:val="22"/>
-                <w:szCs w:val="22"/>
-              </w:rPr>
-              <w:t>| Docker</w:t>
+              <w:t xml:space="preserve"> | AWS | Docker</w:t>
             </w:r>
             <w:r>
               <w:rPr>
@@ -1418,25 +1584,14 @@
           <w:szCs w:val="20"/>
         </w:rPr>
       </w:pPr>
-      <w:proofErr w:type="gramStart"/>
-      <w:r>
-        <w:rPr>
-          <w:rFonts w:ascii="Helvetica" w:eastAsia="Times New Roman" w:hAnsi="Helvetica"/>
-          <w:i/>
-          <w:sz w:val="20"/>
-          <w:szCs w:val="20"/>
-        </w:rPr>
-        <w:t>Responsible for leading</w:t>
-      </w:r>
-      <w:proofErr w:type="gramEnd"/>
-      <w:r>
-        <w:rPr>
-          <w:rFonts w:ascii="Helvetica" w:eastAsia="Times New Roman" w:hAnsi="Helvetica"/>
-          <w:i/>
-          <w:sz w:val="20"/>
-          <w:szCs w:val="20"/>
-        </w:rPr>
-        <w:t xml:space="preserve"> the development of key application functionalit</w:t>
+      <w:r>
+        <w:rPr>
+          <w:rFonts w:ascii="Helvetica" w:eastAsia="Times New Roman" w:hAnsi="Helvetica"/>
+          <w:i/>
+          <w:sz w:val="20"/>
+          <w:szCs w:val="20"/>
+        </w:rPr>
+        <w:t>Responsible for leading the development of key application functionalit</w:t>
       </w:r>
       <w:r>
         <w:rPr>
@@ -1599,7 +1754,7 @@
           <w:szCs w:val="2"/>
         </w:rPr>
         <w:pict w14:anchorId="0FBD850E">
-          <v:rect id="_x0000_i1057" alt="" style="width:523pt;height:.05pt;mso-width-percent:0;mso-height-percent:0;mso-width-percent:0;mso-height-percent:0" o:hralign="center" o:hrstd="t" o:hr="t" fillcolor="#a0a0a0" stroked="f"/>
+          <v:rect id="_x0000_i1028" alt="" style="width:523pt;height:.05pt;mso-width-percent:0;mso-height-percent:0;mso-width-percent:0;mso-height-percent:0" o:hralign="center" o:hrstd="t" o:hr="t" fillcolor="#a0a0a0" stroked="f"/>
         </w:pict>
       </w:r>
     </w:p>
@@ -1681,25 +1836,7 @@
           <w:sz w:val="20"/>
           <w:szCs w:val="20"/>
         </w:rPr>
-        <w:t xml:space="preserve"> to achieve company business</w:t>
-      </w:r>
-      <w:r>
-        <w:rPr>
-          <w:rFonts w:ascii="Helvetica" w:eastAsia="Times New Roman" w:hAnsi="Helvetica"/>
-          <w:spacing w:val="-2"/>
-          <w:sz w:val="20"/>
-          <w:szCs w:val="20"/>
-        </w:rPr>
-        <w:t xml:space="preserve"> </w:t>
-      </w:r>
-      <w:r>
-        <w:rPr>
-          <w:rFonts w:ascii="Helvetica" w:eastAsia="Times New Roman" w:hAnsi="Helvetica"/>
-          <w:spacing w:val="-2"/>
-          <w:sz w:val="20"/>
-          <w:szCs w:val="20"/>
-        </w:rPr>
-        <w:t xml:space="preserve">requirements (primarily </w:t>
+        <w:t xml:space="preserve"> to achieve company business requirements (primarily </w:t>
       </w:r>
       <w:r>
         <w:rPr>
@@ -1771,16 +1908,7 @@
           <w:sz w:val="20"/>
           <w:szCs w:val="20"/>
         </w:rPr>
-        <w:t>Applied m</w:t>
-      </w:r>
-      <w:r>
-        <w:rPr>
-          <w:rFonts w:ascii="Helvetica" w:eastAsia="Times New Roman" w:hAnsi="Helvetica"/>
-          <w:spacing w:val="-2"/>
-          <w:sz w:val="20"/>
-          <w:szCs w:val="20"/>
-        </w:rPr>
-        <w:t>odern coding practices (dependency injection, design patterns, SOLID</w:t>
+        <w:t>Applied modern coding practices (dependency injection, design patterns, SOLID</w:t>
       </w:r>
       <w:r>
         <w:rPr>
@@ -2149,7 +2277,6 @@
         <w:t xml:space="preserve"> </w:t>
       </w:r>
       <w:proofErr w:type="spellStart"/>
-      <w:proofErr w:type="gramStart"/>
       <w:r>
         <w:rPr>
           <w:rFonts w:ascii="Helvetica" w:eastAsia="Times New Roman" w:hAnsi="Helvetica"/>
@@ -2185,17 +2312,7 @@
           <w:sz w:val="20"/>
           <w:szCs w:val="20"/>
         </w:rPr>
-        <w:t xml:space="preserve"> and</w:t>
-      </w:r>
-      <w:proofErr w:type="gramEnd"/>
-      <w:r>
-        <w:rPr>
-          <w:rFonts w:ascii="Helvetica" w:eastAsia="Times New Roman" w:hAnsi="Helvetica"/>
-          <w:i/>
-          <w:sz w:val="20"/>
-          <w:szCs w:val="20"/>
-        </w:rPr>
-        <w:t xml:space="preserve"> manag</w:t>
+        <w:t xml:space="preserve"> and manag</w:t>
       </w:r>
       <w:r>
         <w:rPr>
@@ -2448,7 +2565,7 @@
           <w:szCs w:val="2"/>
         </w:rPr>
         <w:pict w14:anchorId="1A26D0A0">
-          <v:rect id="_x0000_i1058" alt="" style="width:523pt;height:.05pt;mso-width-percent:0;mso-height-percent:0;mso-width-percent:0;mso-height-percent:0" o:hralign="center" o:hrstd="t" o:hr="t" fillcolor="#a0a0a0" stroked="f"/>
+          <v:rect id="_x0000_i1027" alt="" style="width:523pt;height:.05pt;mso-width-percent:0;mso-height-percent:0;mso-width-percent:0;mso-height-percent:0" o:hralign="center" o:hrstd="t" o:hr="t" fillcolor="#a0a0a0" stroked="f"/>
         </w:pict>
       </w:r>
     </w:p>
@@ -2584,8 +2701,10 @@
           <w:sz w:val="20"/>
           <w:szCs w:val="20"/>
         </w:rPr>
-        <w:t>Tech lead</w:t>
-      </w:r>
+        <w:t>Tech lead a team of developers to work toge</w:t>
+      </w:r>
+      <w:bookmarkStart w:id="0" w:name="_GoBack"/>
+      <w:bookmarkEnd w:id="0"/>
       <w:r>
         <w:rPr>
           <w:rFonts w:ascii="Helvetica" w:eastAsia="Times New Roman" w:hAnsi="Helvetica"/>
@@ -2593,16 +2712,7 @@
           <w:sz w:val="20"/>
           <w:szCs w:val="20"/>
         </w:rPr>
-        <w:t>ed</w:t>
-      </w:r>
-      <w:r>
-        <w:rPr>
-          <w:rFonts w:ascii="Helvetica" w:eastAsia="Times New Roman" w:hAnsi="Helvetica"/>
-          <w:spacing w:val="-2"/>
-          <w:sz w:val="20"/>
-          <w:szCs w:val="20"/>
-        </w:rPr>
-        <w:t xml:space="preserve"> a team of developers to work together in sprint circle development</w:t>
+        <w:t>ther in sprint circle development</w:t>
       </w:r>
       <w:r>
         <w:rPr>
@@ -2704,43 +2814,7 @@
           <w:sz w:val="20"/>
           <w:szCs w:val="20"/>
         </w:rPr>
-        <w:t>Responsible for architecting and implementa</w:t>
-      </w:r>
-      <w:r>
-        <w:rPr>
-          <w:rFonts w:ascii="Helvetica" w:eastAsia="Times New Roman" w:hAnsi="Helvetica"/>
-          <w:i/>
-          <w:sz w:val="20"/>
-          <w:szCs w:val="20"/>
-        </w:rPr>
-        <w:t>tion</w:t>
-      </w:r>
-      <w:r>
-        <w:rPr>
-          <w:rFonts w:ascii="Helvetica" w:eastAsia="Times New Roman" w:hAnsi="Helvetica"/>
-          <w:i/>
-          <w:sz w:val="20"/>
-          <w:szCs w:val="20"/>
-        </w:rPr>
-        <w:t xml:space="preserve"> of</w:t>
-      </w:r>
-      <w:r>
-        <w:rPr>
-          <w:rFonts w:ascii="Helvetica" w:eastAsia="Times New Roman" w:hAnsi="Helvetica"/>
-          <w:i/>
-          <w:sz w:val="20"/>
-          <w:szCs w:val="20"/>
-        </w:rPr>
-        <w:t xml:space="preserve"> a </w:t>
-      </w:r>
-      <w:r>
-        <w:rPr>
-          <w:rFonts w:ascii="Helvetica" w:eastAsia="Times New Roman" w:hAnsi="Helvetica"/>
-          <w:i/>
-          <w:sz w:val="20"/>
-          <w:szCs w:val="20"/>
-        </w:rPr>
-        <w:t xml:space="preserve">solution that </w:t>
+        <w:t xml:space="preserve">Responsible for architecting and implementation of a solution that </w:t>
       </w:r>
       <w:r>
         <w:rPr>
@@ -2785,7 +2859,25 @@
           <w:sz w:val="20"/>
           <w:szCs w:val="20"/>
         </w:rPr>
-        <w:t xml:space="preserve">, MVC, </w:t>
+        <w:t>,</w:t>
+      </w:r>
+      <w:r>
+        <w:rPr>
+          <w:rFonts w:ascii="Helvetica" w:eastAsia="Times New Roman" w:hAnsi="Helvetica"/>
+          <w:i/>
+          <w:sz w:val="20"/>
+          <w:szCs w:val="20"/>
+        </w:rPr>
+        <w:t xml:space="preserve"> Visual Basic</w:t>
+      </w:r>
+      <w:r>
+        <w:rPr>
+          <w:rFonts w:ascii="Helvetica" w:eastAsia="Times New Roman" w:hAnsi="Helvetica"/>
+          <w:i/>
+          <w:sz w:val="20"/>
+          <w:szCs w:val="20"/>
+        </w:rPr>
+        <w:t xml:space="preserve"> MVC, </w:t>
       </w:r>
       <w:r>
         <w:rPr>
@@ -2955,7 +3047,7 @@
           <w:szCs w:val="20"/>
         </w:rPr>
         <w:pict w14:anchorId="2AF12717">
-          <v:rect id="_x0000_i1059" alt="" style="width:523pt;height:.05pt;mso-width-percent:0;mso-height-percent:0;mso-width-percent:0;mso-height-percent:0" o:hralign="center" o:hrstd="t" o:hr="t" fillcolor="#a0a0a0" stroked="f"/>
+          <v:rect id="_x0000_i1026" alt="" style="width:523pt;height:.05pt;mso-width-percent:0;mso-height-percent:0;mso-width-percent:0;mso-height-percent:0" o:hralign="center" o:hrstd="t" o:hr="t" fillcolor="#a0a0a0" stroked="f"/>
         </w:pict>
       </w:r>
     </w:p>
@@ -3103,6 +3195,7 @@
           <w:sz w:val="20"/>
           <w:szCs w:val="20"/>
         </w:rPr>
+        <w:lastRenderedPageBreak/>
         <w:t>Carried out the development of software solutions by studying information needs; conferring with users; studying systems flow, data usage, and work processes; following the software development lifecycle, including the creation of plan and delegation of tasks to other developers</w:t>
       </w:r>
       <w:r>
@@ -3234,7 +3327,6 @@
                 <w:b/>
                 <w:smallCaps/>
               </w:rPr>
-              <w:lastRenderedPageBreak/>
               <w:t xml:space="preserve">Software </w:t>
             </w:r>
             <w:r>
@@ -3429,33 +3521,14 @@
           <w:szCs w:val="20"/>
         </w:rPr>
       </w:pPr>
-      <w:proofErr w:type="gramStart"/>
-      <w:r>
-        <w:rPr>
-          <w:rFonts w:ascii="Helvetica" w:eastAsia="Times New Roman" w:hAnsi="Helvetica"/>
-          <w:i/>
-          <w:sz w:val="20"/>
-          <w:szCs w:val="20"/>
-        </w:rPr>
-        <w:t>Responsible</w:t>
-      </w:r>
-      <w:r>
-        <w:rPr>
-          <w:rFonts w:ascii="Helvetica" w:eastAsia="Times New Roman" w:hAnsi="Helvetica"/>
-          <w:i/>
-          <w:sz w:val="20"/>
-          <w:szCs w:val="20"/>
-        </w:rPr>
-        <w:t xml:space="preserve"> for</w:t>
-      </w:r>
-      <w:r>
-        <w:rPr>
-          <w:rFonts w:ascii="Helvetica" w:eastAsia="Times New Roman" w:hAnsi="Helvetica"/>
-          <w:i/>
-          <w:sz w:val="20"/>
-          <w:szCs w:val="20"/>
-        </w:rPr>
-        <w:t xml:space="preserve"> </w:t>
+      <w:r>
+        <w:rPr>
+          <w:rFonts w:ascii="Helvetica" w:eastAsia="Times New Roman" w:hAnsi="Helvetica"/>
+          <w:i/>
+          <w:sz w:val="20"/>
+          <w:szCs w:val="20"/>
+        </w:rPr>
+        <w:t xml:space="preserve">Responsible for </w:t>
       </w:r>
       <w:r>
         <w:rPr>
@@ -3475,7 +3548,6 @@
         </w:rPr>
         <w:t>ing</w:t>
       </w:r>
-      <w:proofErr w:type="gramEnd"/>
       <w:r>
         <w:rPr>
           <w:rFonts w:ascii="Helvetica" w:eastAsia="Times New Roman" w:hAnsi="Helvetica"/>
@@ -3677,7 +3749,7 @@
           <w:szCs w:val="2"/>
         </w:rPr>
         <w:pict w14:anchorId="7F06B84F">
-          <v:rect id="_x0000_i1060" alt="" style="width:523pt;height:.05pt;mso-width-percent:0;mso-height-percent:0;mso-width-percent:0;mso-height-percent:0" o:hralign="center" o:hrstd="t" o:hr="t" fillcolor="#a0a0a0" stroked="f"/>
+          <v:rect id="_x0000_i1025" alt="" style="width:523pt;height:.05pt;mso-width-percent:0;mso-height-percent:0;mso-width-percent:0;mso-height-percent:0" o:hralign="center" o:hrstd="t" o:hr="t" fillcolor="#a0a0a0" stroked="f"/>
         </w:pict>
       </w:r>
     </w:p>
@@ -3697,23 +3769,13 @@
           <w:szCs w:val="20"/>
         </w:rPr>
       </w:pPr>
-      <w:proofErr w:type="gramStart"/>
-      <w:r>
-        <w:rPr>
-          <w:rFonts w:ascii="Helvetica" w:eastAsia="Times New Roman" w:hAnsi="Helvetica"/>
-          <w:sz w:val="20"/>
-          <w:szCs w:val="20"/>
-        </w:rPr>
-        <w:t>Carry out</w:t>
-      </w:r>
-      <w:proofErr w:type="gramEnd"/>
-      <w:r>
-        <w:rPr>
-          <w:rFonts w:ascii="Helvetica" w:eastAsia="Times New Roman" w:hAnsi="Helvetica"/>
-          <w:sz w:val="20"/>
-          <w:szCs w:val="20"/>
-        </w:rPr>
-        <w:t xml:space="preserve"> </w:t>
+      <w:r>
+        <w:rPr>
+          <w:rFonts w:ascii="Helvetica" w:eastAsia="Times New Roman" w:hAnsi="Helvetica"/>
+          <w:sz w:val="20"/>
+          <w:szCs w:val="20"/>
+        </w:rPr>
+        <w:t xml:space="preserve">Carry out </w:t>
       </w:r>
       <w:r>
         <w:rPr>
@@ -4558,7 +4620,7 @@
 </file>
 
 <file path=word/endnotes.xml><?xml version="1.0" encoding="utf-8"?>
-<w:endnotes xmlns:wpc="http://schemas.microsoft.com/office/word/2010/wordprocessingCanvas" xmlns:cx="http://schemas.microsoft.com/office/drawing/2014/chartex" xmlns:cx1="http://schemas.microsoft.com/office/drawing/2015/9/8/chartex" xmlns:cx2="http://schemas.microsoft.com/office/drawing/2015/10/21/chartex" xmlns:cx3="http://schemas.microsoft.com/office/drawing/2016/5/9/chartex" xmlns:cx4="http://schemas.microsoft.com/office/drawing/2016/5/10/chartex" xmlns:cx5="http://schemas.microsoft.com/office/drawing/2016/5/11/chartex" xmlns:cx6="http://schemas.microsoft.com/office/drawing/2016/5/12/chartex" xmlns:cx7="http://schemas.microsoft.com/office/drawing/2016/5/13/chartex" xmlns:cx8="http://schemas.microsoft.com/office/drawing/2016/5/14/chartex" xmlns:mc="http://schemas.openxmlformats.org/markup-compatibility/2006" xmlns:aink="http://schemas.microsoft.com/office/drawing/2016/ink" xmlns:am3d="http://schemas.microsoft.com/office/drawing/2017/model3d" xmlns:o="urn:schemas-microsoft-com:office:office" xmlns:r="http://schemas.openxmlformats.org/officeDocument/2006/relationships" xmlns:m="http://schemas.openxmlformats.org/officeDocument/2006/math" xmlns:v="urn:schemas-microsoft-com:vml" xmlns:wp14="http://schemas.microsoft.com/office/word/2010/wordprocessingDrawing" xmlns:wp="http://schemas.openxmlformats.org/drawingml/2006/wordprocessingDrawing" xmlns:w10="urn:schemas-microsoft-com:office:word" xmlns:w="http://schemas.openxmlformats.org/wordprocessingml/2006/main" xmlns:w14="http://schemas.microsoft.com/office/word/2010/wordml" xmlns:w15="http://schemas.microsoft.com/office/word/2012/wordml" xmlns:w16cex="http://schemas.microsoft.com/office/word/2018/wordml/cex" xmlns:w16cid="http://schemas.microsoft.com/office/word/2016/wordml/cid" xmlns:w16="http://schemas.microsoft.com/office/word/2018/wordml" xmlns:w16se="http://schemas.microsoft.com/office/word/2015/wordml/symex" xmlns:wpg="http://schemas.microsoft.com/office/word/2010/wordprocessingGroup" xmlns:wpi="http://schemas.microsoft.com/office/word/2010/wordprocessingInk" xmlns:wne="http://schemas.microsoft.com/office/word/2006/wordml" xmlns:wps="http://schemas.microsoft.com/office/word/2010/wordprocessingShape" mc:Ignorable="w14 w15 w16se w16cid w16 w16cex wp14">
+<w:endnotes xmlns:wpc="http://schemas.microsoft.com/office/word/2010/wordprocessingCanvas" xmlns:cx="http://schemas.microsoft.com/office/drawing/2014/chartex" xmlns:cx1="http://schemas.microsoft.com/office/drawing/2015/9/8/chartex" xmlns:cx2="http://schemas.microsoft.com/office/drawing/2015/10/21/chartex" xmlns:cx3="http://schemas.microsoft.com/office/drawing/2016/5/9/chartex" xmlns:cx4="http://schemas.microsoft.com/office/drawing/2016/5/10/chartex" xmlns:cx5="http://schemas.microsoft.com/office/drawing/2016/5/11/chartex" xmlns:cx6="http://schemas.microsoft.com/office/drawing/2016/5/12/chartex" xmlns:cx7="http://schemas.microsoft.com/office/drawing/2016/5/13/chartex" xmlns:cx8="http://schemas.microsoft.com/office/drawing/2016/5/14/chartex" xmlns:mc="http://schemas.openxmlformats.org/markup-compatibility/2006" xmlns:aink="http://schemas.microsoft.com/office/drawing/2016/ink" xmlns:am3d="http://schemas.microsoft.com/office/drawing/2017/model3d" xmlns:o="urn:schemas-microsoft-com:office:office" xmlns:r="http://schemas.openxmlformats.org/officeDocument/2006/relationships" xmlns:m="http://schemas.openxmlformats.org/officeDocument/2006/math" xmlns:v="urn:schemas-microsoft-com:vml" xmlns:wp14="http://schemas.microsoft.com/office/word/2010/wordprocessingDrawing" xmlns:wp="http://schemas.openxmlformats.org/drawingml/2006/wordprocessingDrawing" xmlns:w10="urn:schemas-microsoft-com:office:word" xmlns:w="http://schemas.openxmlformats.org/wordprocessingml/2006/main" xmlns:w14="http://schemas.microsoft.com/office/word/2010/wordml" xmlns:w15="http://schemas.microsoft.com/office/word/2012/wordml" xmlns:w16cid="http://schemas.microsoft.com/office/word/2016/wordml/cid" xmlns:w16se="http://schemas.microsoft.com/office/word/2015/wordml/symex" xmlns:wpg="http://schemas.microsoft.com/office/word/2010/wordprocessingGroup" xmlns:wpi="http://schemas.microsoft.com/office/word/2010/wordprocessingInk" xmlns:wne="http://schemas.microsoft.com/office/word/2006/wordml" xmlns:wps="http://schemas.microsoft.com/office/word/2010/wordprocessingShape" mc:Ignorable="w14 w15 w16se w16cid wp14">
   <w:endnote w:type="separator" w:id="-1">
     <w:p>
       <w:r>
@@ -4577,7 +4639,7 @@
 </file>
 
 <file path=word/footnotes.xml><?xml version="1.0" encoding="utf-8"?>
-<w:footnotes xmlns:wpc="http://schemas.microsoft.com/office/word/2010/wordprocessingCanvas" xmlns:cx="http://schemas.microsoft.com/office/drawing/2014/chartex" xmlns:cx1="http://schemas.microsoft.com/office/drawing/2015/9/8/chartex" xmlns:cx2="http://schemas.microsoft.com/office/drawing/2015/10/21/chartex" xmlns:cx3="http://schemas.microsoft.com/office/drawing/2016/5/9/chartex" xmlns:cx4="http://schemas.microsoft.com/office/drawing/2016/5/10/chartex" xmlns:cx5="http://schemas.microsoft.com/office/drawing/2016/5/11/chartex" xmlns:cx6="http://schemas.microsoft.com/office/drawing/2016/5/12/chartex" xmlns:cx7="http://schemas.microsoft.com/office/drawing/2016/5/13/chartex" xmlns:cx8="http://schemas.microsoft.com/office/drawing/2016/5/14/chartex" xmlns:mc="http://schemas.openxmlformats.org/markup-compatibility/2006" xmlns:aink="http://schemas.microsoft.com/office/drawing/2016/ink" xmlns:am3d="http://schemas.microsoft.com/office/drawing/2017/model3d" xmlns:o="urn:schemas-microsoft-com:office:office" xmlns:r="http://schemas.openxmlformats.org/officeDocument/2006/relationships" xmlns:m="http://schemas.openxmlformats.org/officeDocument/2006/math" xmlns:v="urn:schemas-microsoft-com:vml" xmlns:wp14="http://schemas.microsoft.com/office/word/2010/wordprocessingDrawing" xmlns:wp="http://schemas.openxmlformats.org/drawingml/2006/wordprocessingDrawing" xmlns:w10="urn:schemas-microsoft-com:office:word" xmlns:w="http://schemas.openxmlformats.org/wordprocessingml/2006/main" xmlns:w14="http://schemas.microsoft.com/office/word/2010/wordml" xmlns:w15="http://schemas.microsoft.com/office/word/2012/wordml" xmlns:w16cex="http://schemas.microsoft.com/office/word/2018/wordml/cex" xmlns:w16cid="http://schemas.microsoft.com/office/word/2016/wordml/cid" xmlns:w16="http://schemas.microsoft.com/office/word/2018/wordml" xmlns:w16se="http://schemas.microsoft.com/office/word/2015/wordml/symex" xmlns:wpg="http://schemas.microsoft.com/office/word/2010/wordprocessingGroup" xmlns:wpi="http://schemas.microsoft.com/office/word/2010/wordprocessingInk" xmlns:wne="http://schemas.microsoft.com/office/word/2006/wordml" xmlns:wps="http://schemas.microsoft.com/office/word/2010/wordprocessingShape" mc:Ignorable="w14 w15 w16se w16cid w16 w16cex wp14">
+<w:footnotes xmlns:wpc="http://schemas.microsoft.com/office/word/2010/wordprocessingCanvas" xmlns:cx="http://schemas.microsoft.com/office/drawing/2014/chartex" xmlns:cx1="http://schemas.microsoft.com/office/drawing/2015/9/8/chartex" xmlns:cx2="http://schemas.microsoft.com/office/drawing/2015/10/21/chartex" xmlns:cx3="http://schemas.microsoft.com/office/drawing/2016/5/9/chartex" xmlns:cx4="http://schemas.microsoft.com/office/drawing/2016/5/10/chartex" xmlns:cx5="http://schemas.microsoft.com/office/drawing/2016/5/11/chartex" xmlns:cx6="http://schemas.microsoft.com/office/drawing/2016/5/12/chartex" xmlns:cx7="http://schemas.microsoft.com/office/drawing/2016/5/13/chartex" xmlns:cx8="http://schemas.microsoft.com/office/drawing/2016/5/14/chartex" xmlns:mc="http://schemas.openxmlformats.org/markup-compatibility/2006" xmlns:aink="http://schemas.microsoft.com/office/drawing/2016/ink" xmlns:am3d="http://schemas.microsoft.com/office/drawing/2017/model3d" xmlns:o="urn:schemas-microsoft-com:office:office" xmlns:r="http://schemas.openxmlformats.org/officeDocument/2006/relationships" xmlns:m="http://schemas.openxmlformats.org/officeDocument/2006/math" xmlns:v="urn:schemas-microsoft-com:vml" xmlns:wp14="http://schemas.microsoft.com/office/word/2010/wordprocessingDrawing" xmlns:wp="http://schemas.openxmlformats.org/drawingml/2006/wordprocessingDrawing" xmlns:w10="urn:schemas-microsoft-com:office:word" xmlns:w="http://schemas.openxmlformats.org/wordprocessingml/2006/main" xmlns:w14="http://schemas.microsoft.com/office/word/2010/wordml" xmlns:w15="http://schemas.microsoft.com/office/word/2012/wordml" xmlns:w16cid="http://schemas.microsoft.com/office/word/2016/wordml/cid" xmlns:w16se="http://schemas.microsoft.com/office/word/2015/wordml/symex" xmlns:wpg="http://schemas.microsoft.com/office/word/2010/wordprocessingGroup" xmlns:wpi="http://schemas.microsoft.com/office/word/2010/wordprocessingInk" xmlns:wne="http://schemas.microsoft.com/office/word/2006/wordml" xmlns:wps="http://schemas.microsoft.com/office/word/2010/wordprocessingShape" mc:Ignorable="w14 w15 w16se w16cid wp14">
   <w:footnote w:type="separator" w:id="-1">
     <w:p>
       <w:r>
@@ -4596,7 +4658,7 @@
 </file>
 
 <file path=word/numbering.xml><?xml version="1.0" encoding="utf-8"?>
-<w:numbering xmlns:wpc="http://schemas.microsoft.com/office/word/2010/wordprocessingCanvas" xmlns:cx="http://schemas.microsoft.com/office/drawing/2014/chartex" xmlns:cx1="http://schemas.microsoft.com/office/drawing/2015/9/8/chartex" xmlns:cx2="http://schemas.microsoft.com/office/drawing/2015/10/21/chartex" xmlns:cx3="http://schemas.microsoft.com/office/drawing/2016/5/9/chartex" xmlns:cx4="http://schemas.microsoft.com/office/drawing/2016/5/10/chartex" xmlns:cx5="http://schemas.microsoft.com/office/drawing/2016/5/11/chartex" xmlns:cx6="http://schemas.microsoft.com/office/drawing/2016/5/12/chartex" xmlns:cx7="http://schemas.microsoft.com/office/drawing/2016/5/13/chartex" xmlns:cx8="http://schemas.microsoft.com/office/drawing/2016/5/14/chartex" xmlns:mc="http://schemas.openxmlformats.org/markup-compatibility/2006" xmlns:aink="http://schemas.microsoft.com/office/drawing/2016/ink" xmlns:am3d="http://schemas.microsoft.com/office/drawing/2017/model3d" xmlns:o="urn:schemas-microsoft-com:office:office" xmlns:r="http://schemas.openxmlformats.org/officeDocument/2006/relationships" xmlns:m="http://schemas.openxmlformats.org/officeDocument/2006/math" xmlns:v="urn:schemas-microsoft-com:vml" xmlns:wp14="http://schemas.microsoft.com/office/word/2010/wordprocessingDrawing" xmlns:wp="http://schemas.openxmlformats.org/drawingml/2006/wordprocessingDrawing" xmlns:w10="urn:schemas-microsoft-com:office:word" xmlns:w="http://schemas.openxmlformats.org/wordprocessingml/2006/main" xmlns:w14="http://schemas.microsoft.com/office/word/2010/wordml" xmlns:w15="http://schemas.microsoft.com/office/word/2012/wordml" xmlns:w16cex="http://schemas.microsoft.com/office/word/2018/wordml/cex" xmlns:w16cid="http://schemas.microsoft.com/office/word/2016/wordml/cid" xmlns:w16="http://schemas.microsoft.com/office/word/2018/wordml" xmlns:w16se="http://schemas.microsoft.com/office/word/2015/wordml/symex" xmlns:wpg="http://schemas.microsoft.com/office/word/2010/wordprocessingGroup" xmlns:wpi="http://schemas.microsoft.com/office/word/2010/wordprocessingInk" xmlns:wne="http://schemas.microsoft.com/office/word/2006/wordml" xmlns:wps="http://schemas.microsoft.com/office/word/2010/wordprocessingShape" mc:Ignorable="w14 w15 w16se w16cid w16 w16cex wp14">
+<w:numbering xmlns:wpc="http://schemas.microsoft.com/office/word/2010/wordprocessingCanvas" xmlns:cx="http://schemas.microsoft.com/office/drawing/2014/chartex" xmlns:cx1="http://schemas.microsoft.com/office/drawing/2015/9/8/chartex" xmlns:cx2="http://schemas.microsoft.com/office/drawing/2015/10/21/chartex" xmlns:cx3="http://schemas.microsoft.com/office/drawing/2016/5/9/chartex" xmlns:cx4="http://schemas.microsoft.com/office/drawing/2016/5/10/chartex" xmlns:cx5="http://schemas.microsoft.com/office/drawing/2016/5/11/chartex" xmlns:cx6="http://schemas.microsoft.com/office/drawing/2016/5/12/chartex" xmlns:cx7="http://schemas.microsoft.com/office/drawing/2016/5/13/chartex" xmlns:cx8="http://schemas.microsoft.com/office/drawing/2016/5/14/chartex" xmlns:mc="http://schemas.openxmlformats.org/markup-compatibility/2006" xmlns:aink="http://schemas.microsoft.com/office/drawing/2016/ink" xmlns:am3d="http://schemas.microsoft.com/office/drawing/2017/model3d" xmlns:o="urn:schemas-microsoft-com:office:office" xmlns:r="http://schemas.openxmlformats.org/officeDocument/2006/relationships" xmlns:m="http://schemas.openxmlformats.org/officeDocument/2006/math" xmlns:v="urn:schemas-microsoft-com:vml" xmlns:wp14="http://schemas.microsoft.com/office/word/2010/wordprocessingDrawing" xmlns:wp="http://schemas.openxmlformats.org/drawingml/2006/wordprocessingDrawing" xmlns:w10="urn:schemas-microsoft-com:office:word" xmlns:w="http://schemas.openxmlformats.org/wordprocessingml/2006/main" xmlns:w14="http://schemas.microsoft.com/office/word/2010/wordml" xmlns:w15="http://schemas.microsoft.com/office/word/2012/wordml" xmlns:w16cid="http://schemas.microsoft.com/office/word/2016/wordml/cid" xmlns:w16se="http://schemas.microsoft.com/office/word/2015/wordml/symex" xmlns:wpg="http://schemas.microsoft.com/office/word/2010/wordprocessingGroup" xmlns:wpi="http://schemas.microsoft.com/office/word/2010/wordprocessingInk" xmlns:wne="http://schemas.microsoft.com/office/word/2006/wordml" xmlns:wps="http://schemas.microsoft.com/office/word/2010/wordprocessingShape" mc:Ignorable="w14 w15 w16se w16cid wp14">
   <w:abstractNum w:abstractNumId="0" w15:restartNumberingAfterBreak="0">
     <w:nsid w:val="037139EB"/>
     <w:multiLevelType w:val="hybridMultilevel"/>
@@ -5157,6 +5219,155 @@
       </w:pPr>
       <w:rPr>
         <w:rFonts w:ascii="Wingdings" w:hAnsi="Wingdings" w:hint="default"/>
+      </w:rPr>
+    </w:lvl>
+  </w:abstractNum>
+  <w:abstractNum w:abstractNumId="5" w15:restartNumberingAfterBreak="0">
+    <w:nsid w:val="7B12272A"/>
+    <w:multiLevelType w:val="multilevel"/>
+    <w:tmpl w:val="3D1A62CC"/>
+    <w:lvl w:ilvl="0">
+      <w:start w:val="1"/>
+      <w:numFmt w:val="bullet"/>
+      <w:lvlText w:val=""/>
+      <w:lvlJc w:val="left"/>
+      <w:pPr>
+        <w:tabs>
+          <w:tab w:val="num" w:pos="720"/>
+        </w:tabs>
+        <w:ind w:left="720" w:hanging="360"/>
+      </w:pPr>
+      <w:rPr>
+        <w:rFonts w:ascii="Symbol" w:hAnsi="Symbol" w:hint="default"/>
+        <w:sz w:val="20"/>
+      </w:rPr>
+    </w:lvl>
+    <w:lvl w:ilvl="1" w:tentative="1">
+      <w:start w:val="1"/>
+      <w:numFmt w:val="bullet"/>
+      <w:lvlText w:val="o"/>
+      <w:lvlJc w:val="left"/>
+      <w:pPr>
+        <w:tabs>
+          <w:tab w:val="num" w:pos="1440"/>
+        </w:tabs>
+        <w:ind w:left="1440" w:hanging="360"/>
+      </w:pPr>
+      <w:rPr>
+        <w:rFonts w:ascii="Courier New" w:hAnsi="Courier New" w:hint="default"/>
+        <w:sz w:val="20"/>
+      </w:rPr>
+    </w:lvl>
+    <w:lvl w:ilvl="2" w:tentative="1">
+      <w:start w:val="1"/>
+      <w:numFmt w:val="bullet"/>
+      <w:lvlText w:val=""/>
+      <w:lvlJc w:val="left"/>
+      <w:pPr>
+        <w:tabs>
+          <w:tab w:val="num" w:pos="2160"/>
+        </w:tabs>
+        <w:ind w:left="2160" w:hanging="360"/>
+      </w:pPr>
+      <w:rPr>
+        <w:rFonts w:ascii="Wingdings" w:hAnsi="Wingdings" w:hint="default"/>
+        <w:sz w:val="20"/>
+      </w:rPr>
+    </w:lvl>
+    <w:lvl w:ilvl="3" w:tentative="1">
+      <w:start w:val="1"/>
+      <w:numFmt w:val="bullet"/>
+      <w:lvlText w:val=""/>
+      <w:lvlJc w:val="left"/>
+      <w:pPr>
+        <w:tabs>
+          <w:tab w:val="num" w:pos="2880"/>
+        </w:tabs>
+        <w:ind w:left="2880" w:hanging="360"/>
+      </w:pPr>
+      <w:rPr>
+        <w:rFonts w:ascii="Wingdings" w:hAnsi="Wingdings" w:hint="default"/>
+        <w:sz w:val="20"/>
+      </w:rPr>
+    </w:lvl>
+    <w:lvl w:ilvl="4" w:tentative="1">
+      <w:start w:val="1"/>
+      <w:numFmt w:val="bullet"/>
+      <w:lvlText w:val=""/>
+      <w:lvlJc w:val="left"/>
+      <w:pPr>
+        <w:tabs>
+          <w:tab w:val="num" w:pos="3600"/>
+        </w:tabs>
+        <w:ind w:left="3600" w:hanging="360"/>
+      </w:pPr>
+      <w:rPr>
+        <w:rFonts w:ascii="Wingdings" w:hAnsi="Wingdings" w:hint="default"/>
+        <w:sz w:val="20"/>
+      </w:rPr>
+    </w:lvl>
+    <w:lvl w:ilvl="5" w:tentative="1">
+      <w:start w:val="1"/>
+      <w:numFmt w:val="bullet"/>
+      <w:lvlText w:val=""/>
+      <w:lvlJc w:val="left"/>
+      <w:pPr>
+        <w:tabs>
+          <w:tab w:val="num" w:pos="4320"/>
+        </w:tabs>
+        <w:ind w:left="4320" w:hanging="360"/>
+      </w:pPr>
+      <w:rPr>
+        <w:rFonts w:ascii="Wingdings" w:hAnsi="Wingdings" w:hint="default"/>
+        <w:sz w:val="20"/>
+      </w:rPr>
+    </w:lvl>
+    <w:lvl w:ilvl="6" w:tentative="1">
+      <w:start w:val="1"/>
+      <w:numFmt w:val="bullet"/>
+      <w:lvlText w:val=""/>
+      <w:lvlJc w:val="left"/>
+      <w:pPr>
+        <w:tabs>
+          <w:tab w:val="num" w:pos="5040"/>
+        </w:tabs>
+        <w:ind w:left="5040" w:hanging="360"/>
+      </w:pPr>
+      <w:rPr>
+        <w:rFonts w:ascii="Wingdings" w:hAnsi="Wingdings" w:hint="default"/>
+        <w:sz w:val="20"/>
+      </w:rPr>
+    </w:lvl>
+    <w:lvl w:ilvl="7" w:tentative="1">
+      <w:start w:val="1"/>
+      <w:numFmt w:val="bullet"/>
+      <w:lvlText w:val=""/>
+      <w:lvlJc w:val="left"/>
+      <w:pPr>
+        <w:tabs>
+          <w:tab w:val="num" w:pos="5760"/>
+        </w:tabs>
+        <w:ind w:left="5760" w:hanging="360"/>
+      </w:pPr>
+      <w:rPr>
+        <w:rFonts w:ascii="Wingdings" w:hAnsi="Wingdings" w:hint="default"/>
+        <w:sz w:val="20"/>
+      </w:rPr>
+    </w:lvl>
+    <w:lvl w:ilvl="8" w:tentative="1">
+      <w:start w:val="1"/>
+      <w:numFmt w:val="bullet"/>
+      <w:lvlText w:val=""/>
+      <w:lvlJc w:val="left"/>
+      <w:pPr>
+        <w:tabs>
+          <w:tab w:val="num" w:pos="6480"/>
+        </w:tabs>
+        <w:ind w:left="6480" w:hanging="360"/>
+      </w:pPr>
+      <w:rPr>
+        <w:rFonts w:ascii="Wingdings" w:hAnsi="Wingdings" w:hint="default"/>
+        <w:sz w:val="20"/>
       </w:rPr>
     </w:lvl>
   </w:abstractNum>
@@ -5175,11 +5386,14 @@
   <w:num w:numId="5">
     <w:abstractNumId w:val="2"/>
   </w:num>
+  <w:num w:numId="6">
+    <w:abstractNumId w:val="5"/>
+  </w:num>
 </w:numbering>
 </file>
 
 <file path=word/styles.xml><?xml version="1.0" encoding="utf-8"?>
-<w:styles xmlns:mc="http://schemas.openxmlformats.org/markup-compatibility/2006" xmlns:r="http://schemas.openxmlformats.org/officeDocument/2006/relationships" xmlns:w="http://schemas.openxmlformats.org/wordprocessingml/2006/main" xmlns:w14="http://schemas.microsoft.com/office/word/2010/wordml" xmlns:w15="http://schemas.microsoft.com/office/word/2012/wordml" xmlns:w16cex="http://schemas.microsoft.com/office/word/2018/wordml/cex" xmlns:w16cid="http://schemas.microsoft.com/office/word/2016/wordml/cid" xmlns:w16="http://schemas.microsoft.com/office/word/2018/wordml" xmlns:w16se="http://schemas.microsoft.com/office/word/2015/wordml/symex" mc:Ignorable="w14 w15 w16se w16cid w16 w16cex">
+<w:styles xmlns:mc="http://schemas.openxmlformats.org/markup-compatibility/2006" xmlns:r="http://schemas.openxmlformats.org/officeDocument/2006/relationships" xmlns:w="http://schemas.openxmlformats.org/wordprocessingml/2006/main" xmlns:w14="http://schemas.microsoft.com/office/word/2010/wordml" xmlns:w15="http://schemas.microsoft.com/office/word/2012/wordml" xmlns:w16cid="http://schemas.microsoft.com/office/word/2016/wordml/cid" xmlns:w16se="http://schemas.microsoft.com/office/word/2015/wordml/symex" mc:Ignorable="w14 w15 w16se w16cid">
   <w:docDefaults>
     <w:rPrDefault>
       <w:rPr>
@@ -5191,7 +5405,7 @@
     </w:rPrDefault>
     <w:pPrDefault/>
   </w:docDefaults>
-  <w:latentStyles w:defLockedState="0" w:defUIPriority="99" w:defSemiHidden="0" w:defUnhideWhenUsed="0" w:defQFormat="0" w:count="376">
+  <w:latentStyles w:defLockedState="0" w:defUIPriority="99" w:defSemiHidden="0" w:defUnhideWhenUsed="0" w:defQFormat="0" w:count="377">
     <w:lsdException w:name="Normal" w:uiPriority="0" w:qFormat="1"/>
     <w:lsdException w:name="heading 1" w:uiPriority="9" w:qFormat="1"/>
     <w:lsdException w:name="heading 2" w:semiHidden="1" w:uiPriority="9" w:unhideWhenUsed="1" w:qFormat="1"/>
@@ -5297,7 +5511,6 @@
     <w:lsdException w:name="HTML Sample" w:semiHidden="1" w:unhideWhenUsed="1"/>
     <w:lsdException w:name="HTML Typewriter" w:semiHidden="1" w:unhideWhenUsed="1"/>
     <w:lsdException w:name="HTML Variable" w:semiHidden="1" w:unhideWhenUsed="1"/>
-    <w:lsdException w:name="Normal Table" w:semiHidden="1" w:unhideWhenUsed="1"/>
     <w:lsdException w:name="annotation subject" w:semiHidden="1" w:unhideWhenUsed="1"/>
     <w:lsdException w:name="No List" w:semiHidden="1" w:unhideWhenUsed="1"/>
     <w:lsdException w:name="Outline List 1" w:semiHidden="1" w:unhideWhenUsed="1"/>
@@ -5344,10 +5557,8 @@
     <w:lsdException w:name="Table Subtle 2" w:semiHidden="1" w:unhideWhenUsed="1"/>
     <w:lsdException w:name="Table Web 1" w:semiHidden="1" w:unhideWhenUsed="1"/>
     <w:lsdException w:name="Table Web 2" w:semiHidden="1" w:unhideWhenUsed="1"/>
-    <w:lsdException w:name="Table Web 3" w:semiHidden="1" w:unhideWhenUsed="1"/>
     <w:lsdException w:name="Balloon Text" w:semiHidden="1" w:unhideWhenUsed="1"/>
     <w:lsdException w:name="Table Grid" w:uiPriority="39"/>
-    <w:lsdException w:name="Table Theme" w:semiHidden="1" w:unhideWhenUsed="1"/>
     <w:lsdException w:name="Placeholder Text" w:semiHidden="1"/>
     <w:lsdException w:name="No Spacing" w:uiPriority="1" w:qFormat="1"/>
     <w:lsdException w:name="Light Shading" w:uiPriority="60"/>
@@ -5565,6 +5776,7 @@
     <w:lsdException w:name="List Table 7 Colorful Accent 6" w:uiPriority="52"/>
     <w:lsdException w:name="Mention" w:semiHidden="1" w:unhideWhenUsed="1"/>
     <w:lsdException w:name="Smart Hyperlink" w:semiHidden="1" w:unhideWhenUsed="1"/>
+    <w:lsdException w:name="Smart Link Error" w:semiHidden="1" w:unhideWhenUsed="1"/>
   </w:latentStyles>
   <w:style w:type="paragraph" w:default="1" w:styleId="Normal">
     <w:name w:val="Normal"/>
@@ -5595,6 +5807,7 @@
   <w:style w:type="character" w:default="1" w:styleId="DefaultParagraphFont">
     <w:name w:val="Default Paragraph Font"/>
     <w:uiPriority w:val="1"/>
+    <w:semiHidden/>
     <w:unhideWhenUsed/>
   </w:style>
   <w:style w:type="table" w:default="1" w:styleId="TableNormal">

</xml_diff>